<commit_message>
Fix instructions about sys tray icon
</commit_message>
<xml_diff>
--- a/Documentation/Installation/VirtualDesktopGridSwitcher_Installation.docx
+++ b/Documentation/Installation/VirtualDesktopGridSwitcher_Installation.docx
@@ -1,6 +1,6 @@
 
 <file path=word/document.xml><?xml version="1.0" encoding="utf-8"?>
-<w:document xmlns:wpc="http://schemas.microsoft.com/office/word/2010/wordprocessingCanvas" xmlns:mc="http://schemas.openxmlformats.org/markup-compatibility/2006" xmlns:o="urn:schemas-microsoft-com:office:office" xmlns:r="http://schemas.openxmlformats.org/officeDocument/2006/relationships" xmlns:m="http://schemas.openxmlformats.org/officeDocument/2006/math" xmlns:v="urn:schemas-microsoft-com:vml" xmlns:wp14="http://schemas.microsoft.com/office/word/2010/wordprocessingDrawing" xmlns:wp="http://schemas.openxmlformats.org/drawingml/2006/wordprocessingDrawing" xmlns:w10="urn:schemas-microsoft-com:office:word" xmlns:w="http://schemas.openxmlformats.org/wordprocessingml/2006/main" xmlns:w14="http://schemas.microsoft.com/office/word/2010/wordml" xmlns:w15="http://schemas.microsoft.com/office/word/2012/wordml" xmlns:wpg="http://schemas.microsoft.com/office/word/2010/wordprocessingGroup" xmlns:wpi="http://schemas.microsoft.com/office/word/2010/wordprocessingInk" xmlns:wne="http://schemas.microsoft.com/office/word/2006/wordml" xmlns:wps="http://schemas.microsoft.com/office/word/2010/wordprocessingShape" mc:Ignorable="w14 w15 wp14">
+<w:document xmlns:ve="http://schemas.openxmlformats.org/markup-compatibility/2006" xmlns:o="urn:schemas-microsoft-com:office:office" xmlns:r="http://schemas.openxmlformats.org/officeDocument/2006/relationships" xmlns:m="http://schemas.openxmlformats.org/officeDocument/2006/math" xmlns:v="urn:schemas-microsoft-com:vml" xmlns:wp="http://schemas.openxmlformats.org/drawingml/2006/wordprocessingDrawing" xmlns:w10="urn:schemas-microsoft-com:office:word" xmlns:w="http://schemas.openxmlformats.org/wordprocessingml/2006/main" xmlns:wne="http://schemas.microsoft.com/office/word/2006/wordml">
   <w:body>
     <w:p>
       <w:pPr>
@@ -28,7 +28,15 @@
         </w:numPr>
       </w:pPr>
       <w:r>
-        <w:t>Decide where you want to put the VirtualDesktopGridSwitcher installation folder.</w:t>
+        <w:t xml:space="preserve">Decide where you want to put the </w:t>
+      </w:r>
+      <w:proofErr w:type="spellStart"/>
+      <w:r>
+        <w:t>VirtualDesktopGridSwitcher</w:t>
+      </w:r>
+      <w:proofErr w:type="spellEnd"/>
+      <w:r>
+        <w:t xml:space="preserve"> installation folder.</w:t>
       </w:r>
     </w:p>
     <w:p>
@@ -62,7 +70,15 @@
         <w:t xml:space="preserve">create </w:t>
       </w:r>
       <w:r>
-        <w:t>a folder VirtualDesktopGridSwitcher below that.</w:t>
+        <w:t xml:space="preserve">a folder </w:t>
+      </w:r>
+      <w:proofErr w:type="spellStart"/>
+      <w:r>
+        <w:t>VirtualDesktopGridSwitcher</w:t>
+      </w:r>
+      <w:proofErr w:type="spellEnd"/>
+      <w:r>
+        <w:t xml:space="preserve"> below that.</w:t>
       </w:r>
     </w:p>
     <w:p>
@@ -211,12 +227,13 @@
       <w:pPr>
         <w:pStyle w:val="ListParagraph"/>
       </w:pPr>
-      <w:r>
-        <w:t xml:space="preserve">If you are upgrading you can just copy over the top. You may want to exclude the Icons folder if you have modified them. If you prefer you can create a new folder and copy in your icons folder and if </w:t>
-      </w:r>
-      <w:r>
-        <w:lastRenderedPageBreak/>
-        <w:t xml:space="preserve">you have changed from the default settings you will </w:t>
+      <w:proofErr w:type="gramStart"/>
+      <w:r>
+        <w:t>If you are upgrading you can just copy over the top.</w:t>
+      </w:r>
+      <w:proofErr w:type="gramEnd"/>
+      <w:r>
+        <w:t xml:space="preserve"> You may want to exclude the Icons folder if you have modified them. If you prefer you can create a new folder and copy in your icons folder and if you have changed from the default settings you will </w:t>
       </w:r>
       <w:r>
         <w:t xml:space="preserve">also </w:t>
@@ -224,9 +241,11 @@
       <w:r>
         <w:t xml:space="preserve">find a file called </w:t>
       </w:r>
+      <w:proofErr w:type="spellStart"/>
       <w:r>
         <w:t>VirtualDesktopGridSwitcher.Settings</w:t>
       </w:r>
+      <w:proofErr w:type="spellEnd"/>
       <w:r>
         <w:t xml:space="preserve"> in your old install folder.</w:t>
       </w:r>
@@ -245,6 +264,7 @@
         </w:numPr>
       </w:pPr>
       <w:r>
+        <w:lastRenderedPageBreak/>
         <w:t>Double-</w:t>
       </w:r>
       <w:r>
@@ -271,7 +291,25 @@
         </w:numPr>
       </w:pPr>
       <w:r>
-        <w:t>To keep the System Tray Icon always visible open Settings -&gt; System -&gt; Notifications &amp; actions and click “Select which icons appear on the taskbar”. Find Virtual Desktop Grid Switcher and set to on.</w:t>
+        <w:t>To keep the System Tray Icon always</w:t>
+      </w:r>
+      <w:r>
+        <w:t xml:space="preserve"> visible open Settings -&gt; Personalisation</w:t>
+      </w:r>
+      <w:r>
+        <w:t xml:space="preserve"> -&gt; </w:t>
+      </w:r>
+      <w:r>
+        <w:t>Taskbar</w:t>
+      </w:r>
+      <w:r>
+        <w:t xml:space="preserve"> and click “Select which icons appear on the taskbar”</w:t>
+      </w:r>
+      <w:r>
+        <w:t xml:space="preserve"> which is some way down that page</w:t>
+      </w:r>
+      <w:r>
+        <w:t>. Find Virtual Desktop Grid Switcher and set to on.</w:t>
       </w:r>
     </w:p>
     <w:p>
@@ -281,13 +319,13 @@
       <w:r>
         <w:rPr>
           <w:noProof/>
-          <w:lang w:eastAsia="en-AU"/>
+          <w:lang w:val="en-US"/>
         </w:rPr>
         <w:drawing>
-          <wp:inline distT="0" distB="0" distL="0" distR="0" wp14:anchorId="52E760A1" wp14:editId="1172E8B7">
-            <wp:extent cx="5731510" cy="2715895"/>
-            <wp:effectExtent l="0" t="0" r="2540" b="8255"/>
-            <wp:docPr id="2" name="Picture 2"/>
+          <wp:inline distT="0" distB="0" distL="0" distR="0">
+            <wp:extent cx="6192520" cy="4764071"/>
+            <wp:effectExtent l="19050" t="0" r="0" b="0"/>
+            <wp:docPr id="11" name="Picture 11"/>
             <wp:cNvGraphicFramePr>
               <a:graphicFrameLocks xmlns:a="http://schemas.openxmlformats.org/drawingml/2006/main" noChangeAspect="1"/>
             </wp:cNvGraphicFramePr>
@@ -295,23 +333,33 @@
               <a:graphicData uri="http://schemas.openxmlformats.org/drawingml/2006/picture">
                 <pic:pic xmlns:pic="http://schemas.openxmlformats.org/drawingml/2006/picture">
                   <pic:nvPicPr>
-                    <pic:cNvPr id="1" name=""/>
-                    <pic:cNvPicPr/>
+                    <pic:cNvPr id="0" name="Picture 11"/>
+                    <pic:cNvPicPr>
+                      <a:picLocks noChangeAspect="1" noChangeArrowheads="1"/>
+                    </pic:cNvPicPr>
                   </pic:nvPicPr>
                   <pic:blipFill>
-                    <a:blip r:embed="rId7"/>
+                    <a:blip r:embed="rId7" cstate="print"/>
+                    <a:srcRect/>
                     <a:stretch>
                       <a:fillRect/>
                     </a:stretch>
                   </pic:blipFill>
-                  <pic:spPr>
+                  <pic:spPr bwMode="auto">
                     <a:xfrm>
                       <a:off x="0" y="0"/>
-                      <a:ext cx="5731510" cy="2715895"/>
+                      <a:ext cx="6192520" cy="4764071"/>
                     </a:xfrm>
                     <a:prstGeom prst="rect">
                       <a:avLst/>
                     </a:prstGeom>
+                    <a:noFill/>
+                    <a:ln w="9525">
+                      <a:noFill/>
+                      <a:miter lim="800000"/>
+                      <a:headEnd/>
+                      <a:tailEnd/>
+                    </a:ln>
                   </pic:spPr>
                 </pic:pic>
               </a:graphicData>
@@ -334,17 +382,48 @@
         </w:numPr>
       </w:pPr>
       <w:r>
-        <w:t>If you want VirtualDesktopGridSwitcher to run on startup</w:t>
-      </w:r>
+        <w:t xml:space="preserve">If you want </w:t>
+      </w:r>
+      <w:proofErr w:type="spellStart"/>
+      <w:r>
+        <w:t>VirtualDesktopGridSwitcher</w:t>
+      </w:r>
+      <w:proofErr w:type="spellEnd"/>
+      <w:r>
+        <w:t xml:space="preserve"> to run on </w:t>
+      </w:r>
+      <w:proofErr w:type="spellStart"/>
+      <w:r>
+        <w:t>startup</w:t>
+      </w:r>
+      <w:proofErr w:type="spellEnd"/>
       <w:r>
         <w:t xml:space="preserve"> add a shortcut to VirtualDesktopGridSwitcher.exe to your </w:t>
       </w:r>
-      <w:r>
-        <w:t>startup folder. You can open your</w:t>
-      </w:r>
-      <w:r>
-        <w:t xml:space="preserve"> startup folder by pressing the Windows key and R key together to open the run dialog and entering shell:startup</w:t>
-      </w:r>
+      <w:proofErr w:type="spellStart"/>
+      <w:r>
+        <w:t>startup</w:t>
+      </w:r>
+      <w:proofErr w:type="spellEnd"/>
+      <w:r>
+        <w:t xml:space="preserve"> folder. You can open your</w:t>
+      </w:r>
+      <w:r>
+        <w:t xml:space="preserve"> </w:t>
+      </w:r>
+      <w:proofErr w:type="spellStart"/>
+      <w:r>
+        <w:t>startup</w:t>
+      </w:r>
+      <w:proofErr w:type="spellEnd"/>
+      <w:r>
+        <w:t xml:space="preserve"> folder by pressing the Windows key and R key together to open the run dialog and entering </w:t>
+      </w:r>
+      <w:proofErr w:type="spellStart"/>
+      <w:r>
+        <w:t>shell:startup</w:t>
+      </w:r>
+      <w:proofErr w:type="spellEnd"/>
       <w:r>
         <w:rPr>
           <w:noProof/>
@@ -365,10 +444,10 @@
       <w:r>
         <w:rPr>
           <w:noProof/>
-          <w:lang w:eastAsia="en-AU"/>
+          <w:lang w:val="en-US"/>
         </w:rPr>
         <w:drawing>
-          <wp:inline distT="0" distB="0" distL="0" distR="0" wp14:anchorId="016910FE" wp14:editId="36BD9E8A">
+          <wp:inline distT="0" distB="0" distL="0" distR="0">
             <wp:extent cx="4114800" cy="2257425"/>
             <wp:effectExtent l="0" t="0" r="0" b="9525"/>
             <wp:docPr id="1" name="Picture 1"/>
@@ -383,7 +462,7 @@
                     <pic:cNvPicPr/>
                   </pic:nvPicPr>
                   <pic:blipFill>
-                    <a:blip r:embed="rId8"/>
+                    <a:blip r:embed="rId8" cstate="print"/>
                     <a:stretch>
                       <a:fillRect/>
                     </a:stretch>
@@ -414,17 +493,20 @@
         <w:pStyle w:val="ListParagraph"/>
       </w:pPr>
       <w:r>
-        <w:t>You can create a shortcut by opening another windows explorer window, finding VirtualDesktopGridSwitcher.exe, hold down the Alt key and drag it to your startup folder.</w:t>
-      </w:r>
-    </w:p>
-    <w:p>
-      <w:pPr>
-        <w:pStyle w:val="ListParagraph"/>
-      </w:pPr>
+        <w:t xml:space="preserve">You can create a shortcut by opening another windows explorer window, finding VirtualDesktopGridSwitcher.exe, hold down the Alt key and drag it to your </w:t>
+      </w:r>
+      <w:proofErr w:type="spellStart"/>
+      <w:r>
+        <w:t>startup</w:t>
+      </w:r>
+      <w:proofErr w:type="spellEnd"/>
+      <w:r>
+        <w:t xml:space="preserve"> folder.</w:t>
+      </w:r>
     </w:p>
     <w:sectPr>
       <w:pgSz w:w="11906" w:h="16838"/>
-      <w:pgMar w:top="1077" w:right="1077" w:bottom="1077" w:left="1077" w:header="708" w:footer="708" w:gutter="0"/>
+      <w:pgMar w:top="851" w:right="851" w:bottom="851" w:left="851" w:header="708" w:footer="708" w:gutter="0"/>
       <w:cols w:space="708"/>
       <w:docGrid w:linePitch="360"/>
     </w:sectPr>
@@ -433,7 +515,7 @@
 </file>
 
 <file path=word/numbering.xml><?xml version="1.0" encoding="utf-8"?>
-<w:numbering xmlns:wpc="http://schemas.microsoft.com/office/word/2010/wordprocessingCanvas" xmlns:mc="http://schemas.openxmlformats.org/markup-compatibility/2006" xmlns:o="urn:schemas-microsoft-com:office:office" xmlns:r="http://schemas.openxmlformats.org/officeDocument/2006/relationships" xmlns:m="http://schemas.openxmlformats.org/officeDocument/2006/math" xmlns:v="urn:schemas-microsoft-com:vml" xmlns:wp14="http://schemas.microsoft.com/office/word/2010/wordprocessingDrawing" xmlns:wp="http://schemas.openxmlformats.org/drawingml/2006/wordprocessingDrawing" xmlns:w10="urn:schemas-microsoft-com:office:word" xmlns:w="http://schemas.openxmlformats.org/wordprocessingml/2006/main" xmlns:w14="http://schemas.microsoft.com/office/word/2010/wordml" xmlns:w15="http://schemas.microsoft.com/office/word/2012/wordml" xmlns:wpg="http://schemas.microsoft.com/office/word/2010/wordprocessingGroup" xmlns:wpi="http://schemas.microsoft.com/office/word/2010/wordprocessingInk" xmlns:wne="http://schemas.microsoft.com/office/word/2006/wordml" xmlns:wps="http://schemas.microsoft.com/office/word/2010/wordprocessingShape" mc:Ignorable="w14 w15 wp14">
+<w:numbering xmlns:ve="http://schemas.openxmlformats.org/markup-compatibility/2006" xmlns:o="urn:schemas-microsoft-com:office:office" xmlns:r="http://schemas.openxmlformats.org/officeDocument/2006/relationships" xmlns:m="http://schemas.openxmlformats.org/officeDocument/2006/math" xmlns:v="urn:schemas-microsoft-com:vml" xmlns:wp="http://schemas.openxmlformats.org/drawingml/2006/wordprocessingDrawing" xmlns:w10="urn:schemas-microsoft-com:office:word" xmlns:w="http://schemas.openxmlformats.org/wordprocessingml/2006/main" xmlns:wne="http://schemas.microsoft.com/office/word/2006/wordml">
   <w:abstractNum w:abstractNumId="0">
     <w:nsid w:val="25E631DA"/>
     <w:multiLevelType w:val="hybridMultilevel"/>
@@ -530,7 +612,7 @@
 </file>
 
 <file path=word/styles.xml><?xml version="1.0" encoding="utf-8"?>
-<w:styles xmlns:mc="http://schemas.openxmlformats.org/markup-compatibility/2006" xmlns:r="http://schemas.openxmlformats.org/officeDocument/2006/relationships" xmlns:w="http://schemas.openxmlformats.org/wordprocessingml/2006/main" xmlns:w14="http://schemas.microsoft.com/office/word/2010/wordml" xmlns:w15="http://schemas.microsoft.com/office/word/2012/wordml" mc:Ignorable="w14 w15">
+<w:styles xmlns:r="http://schemas.openxmlformats.org/officeDocument/2006/relationships" xmlns:w="http://schemas.openxmlformats.org/wordprocessingml/2006/main">
   <w:docDefaults>
     <w:rPrDefault>
       <w:rPr>
@@ -546,382 +628,149 @@
       </w:pPr>
     </w:pPrDefault>
   </w:docDefaults>
-  <w:latentStyles w:defLockedState="0" w:defUIPriority="99" w:defSemiHidden="0" w:defUnhideWhenUsed="0" w:defQFormat="0" w:count="371">
-    <w:lsdException w:name="Normal" w:uiPriority="0" w:qFormat="1"/>
-    <w:lsdException w:name="heading 1" w:uiPriority="9" w:qFormat="1"/>
-    <w:lsdException w:name="heading 2" w:semiHidden="1" w:uiPriority="9" w:unhideWhenUsed="1" w:qFormat="1"/>
-    <w:lsdException w:name="heading 3" w:semiHidden="1" w:uiPriority="9" w:unhideWhenUsed="1" w:qFormat="1"/>
-    <w:lsdException w:name="heading 4" w:semiHidden="1" w:uiPriority="9" w:unhideWhenUsed="1" w:qFormat="1"/>
-    <w:lsdException w:name="heading 5" w:semiHidden="1" w:uiPriority="9" w:unhideWhenUsed="1" w:qFormat="1"/>
-    <w:lsdException w:name="heading 6" w:semiHidden="1" w:uiPriority="9" w:unhideWhenUsed="1" w:qFormat="1"/>
-    <w:lsdException w:name="heading 7" w:semiHidden="1" w:uiPriority="9" w:unhideWhenUsed="1" w:qFormat="1"/>
-    <w:lsdException w:name="heading 8" w:semiHidden="1" w:uiPriority="9" w:unhideWhenUsed="1" w:qFormat="1"/>
-    <w:lsdException w:name="heading 9" w:semiHidden="1" w:uiPriority="9" w:unhideWhenUsed="1" w:qFormat="1"/>
-    <w:lsdException w:name="index 1" w:semiHidden="1" w:unhideWhenUsed="1"/>
-    <w:lsdException w:name="index 2" w:semiHidden="1" w:unhideWhenUsed="1"/>
-    <w:lsdException w:name="index 3" w:semiHidden="1" w:unhideWhenUsed="1"/>
-    <w:lsdException w:name="index 4" w:semiHidden="1" w:unhideWhenUsed="1"/>
-    <w:lsdException w:name="index 5" w:semiHidden="1" w:unhideWhenUsed="1"/>
-    <w:lsdException w:name="index 6" w:semiHidden="1" w:unhideWhenUsed="1"/>
-    <w:lsdException w:name="index 7" w:semiHidden="1" w:unhideWhenUsed="1"/>
-    <w:lsdException w:name="index 8" w:semiHidden="1" w:unhideWhenUsed="1"/>
-    <w:lsdException w:name="index 9" w:semiHidden="1" w:unhideWhenUsed="1"/>
-    <w:lsdException w:name="toc 1" w:semiHidden="1" w:uiPriority="39" w:unhideWhenUsed="1"/>
-    <w:lsdException w:name="toc 2" w:semiHidden="1" w:uiPriority="39" w:unhideWhenUsed="1"/>
-    <w:lsdException w:name="toc 3" w:semiHidden="1" w:uiPriority="39" w:unhideWhenUsed="1"/>
-    <w:lsdException w:name="toc 4" w:semiHidden="1" w:uiPriority="39" w:unhideWhenUsed="1"/>
-    <w:lsdException w:name="toc 5" w:semiHidden="1" w:uiPriority="39" w:unhideWhenUsed="1"/>
-    <w:lsdException w:name="toc 6" w:semiHidden="1" w:uiPriority="39" w:unhideWhenUsed="1"/>
-    <w:lsdException w:name="toc 7" w:semiHidden="1" w:uiPriority="39" w:unhideWhenUsed="1"/>
-    <w:lsdException w:name="toc 8" w:semiHidden="1" w:uiPriority="39" w:unhideWhenUsed="1"/>
-    <w:lsdException w:name="toc 9" w:semiHidden="1" w:uiPriority="39" w:unhideWhenUsed="1"/>
-    <w:lsdException w:name="Normal Indent" w:semiHidden="1" w:unhideWhenUsed="1"/>
-    <w:lsdException w:name="footnote text" w:semiHidden="1" w:unhideWhenUsed="1"/>
-    <w:lsdException w:name="annotation text" w:semiHidden="1" w:unhideWhenUsed="1"/>
-    <w:lsdException w:name="header" w:semiHidden="1" w:unhideWhenUsed="1"/>
-    <w:lsdException w:name="footer" w:semiHidden="1" w:unhideWhenUsed="1"/>
-    <w:lsdException w:name="index heading" w:semiHidden="1" w:unhideWhenUsed="1"/>
-    <w:lsdException w:name="caption" w:semiHidden="1" w:uiPriority="35" w:unhideWhenUsed="1" w:qFormat="1"/>
-    <w:lsdException w:name="table of figures" w:semiHidden="1" w:unhideWhenUsed="1"/>
-    <w:lsdException w:name="envelope address" w:semiHidden="1" w:unhideWhenUsed="1"/>
-    <w:lsdException w:name="envelope return" w:semiHidden="1" w:unhideWhenUsed="1"/>
-    <w:lsdException w:name="footnote reference" w:semiHidden="1" w:unhideWhenUsed="1"/>
-    <w:lsdException w:name="annotation reference" w:semiHidden="1" w:unhideWhenUsed="1"/>
-    <w:lsdException w:name="line number" w:semiHidden="1" w:unhideWhenUsed="1"/>
-    <w:lsdException w:name="page number" w:semiHidden="1" w:unhideWhenUsed="1"/>
-    <w:lsdException w:name="endnote reference" w:semiHidden="1" w:unhideWhenUsed="1"/>
-    <w:lsdException w:name="endnote text" w:semiHidden="1" w:unhideWhenUsed="1"/>
-    <w:lsdException w:name="table of authorities" w:semiHidden="1" w:unhideWhenUsed="1"/>
-    <w:lsdException w:name="macro" w:semiHidden="1" w:unhideWhenUsed="1"/>
-    <w:lsdException w:name="toa heading" w:semiHidden="1" w:unhideWhenUsed="1"/>
-    <w:lsdException w:name="List" w:semiHidden="1" w:unhideWhenUsed="1"/>
-    <w:lsdException w:name="List Bullet" w:semiHidden="1" w:unhideWhenUsed="1"/>
-    <w:lsdException w:name="List Number" w:semiHidden="1" w:unhideWhenUsed="1"/>
-    <w:lsdException w:name="List 2" w:semiHidden="1" w:unhideWhenUsed="1"/>
-    <w:lsdException w:name="List 3" w:semiHidden="1" w:unhideWhenUsed="1"/>
-    <w:lsdException w:name="List 4" w:semiHidden="1" w:unhideWhenUsed="1"/>
-    <w:lsdException w:name="List 5" w:semiHidden="1" w:unhideWhenUsed="1"/>
-    <w:lsdException w:name="List Bullet 2" w:semiHidden="1" w:unhideWhenUsed="1"/>
-    <w:lsdException w:name="List Bullet 3" w:semiHidden="1" w:unhideWhenUsed="1"/>
-    <w:lsdException w:name="List Bullet 4" w:semiHidden="1" w:unhideWhenUsed="1"/>
-    <w:lsdException w:name="List Bullet 5" w:semiHidden="1" w:unhideWhenUsed="1"/>
-    <w:lsdException w:name="List Number 2" w:semiHidden="1" w:unhideWhenUsed="1"/>
-    <w:lsdException w:name="List Number 3" w:semiHidden="1" w:unhideWhenUsed="1"/>
-    <w:lsdException w:name="List Number 4" w:semiHidden="1" w:unhideWhenUsed="1"/>
-    <w:lsdException w:name="List Number 5" w:semiHidden="1" w:unhideWhenUsed="1"/>
-    <w:lsdException w:name="Title" w:uiPriority="10" w:qFormat="1"/>
-    <w:lsdException w:name="Closing" w:semiHidden="1" w:unhideWhenUsed="1"/>
-    <w:lsdException w:name="Signature" w:semiHidden="1" w:unhideWhenUsed="1"/>
-    <w:lsdException w:name="Default Paragraph Font" w:semiHidden="1" w:uiPriority="1" w:unhideWhenUsed="1"/>
-    <w:lsdException w:name="Body Text" w:semiHidden="1" w:unhideWhenUsed="1"/>
-    <w:lsdException w:name="Body Text Indent" w:semiHidden="1" w:unhideWhenUsed="1"/>
-    <w:lsdException w:name="List Continue" w:semiHidden="1" w:unhideWhenUsed="1"/>
-    <w:lsdException w:name="List Continue 2" w:semiHidden="1" w:unhideWhenUsed="1"/>
-    <w:lsdException w:name="List Continue 3" w:semiHidden="1" w:unhideWhenUsed="1"/>
-    <w:lsdException w:name="List Continue 4" w:semiHidden="1" w:unhideWhenUsed="1"/>
-    <w:lsdException w:name="List Continue 5" w:semiHidden="1" w:unhideWhenUsed="1"/>
-    <w:lsdException w:name="Message Header" w:semiHidden="1" w:unhideWhenUsed="1"/>
-    <w:lsdException w:name="Subtitle" w:uiPriority="11" w:qFormat="1"/>
-    <w:lsdException w:name="Salutation" w:semiHidden="1" w:unhideWhenUsed="1"/>
-    <w:lsdException w:name="Date" w:semiHidden="1" w:unhideWhenUsed="1"/>
-    <w:lsdException w:name="Body Text First Indent" w:semiHidden="1" w:unhideWhenUsed="1"/>
-    <w:lsdException w:name="Body Text First Indent 2" w:semiHidden="1" w:unhideWhenUsed="1"/>
-    <w:lsdException w:name="Note Heading" w:semiHidden="1" w:unhideWhenUsed="1"/>
-    <w:lsdException w:name="Body Text 2" w:semiHidden="1" w:unhideWhenUsed="1"/>
-    <w:lsdException w:name="Body Text 3" w:semiHidden="1" w:unhideWhenUsed="1"/>
-    <w:lsdException w:name="Body Text Indent 2" w:semiHidden="1" w:unhideWhenUsed="1"/>
-    <w:lsdException w:name="Body Text Indent 3" w:semiHidden="1" w:unhideWhenUsed="1"/>
-    <w:lsdException w:name="Block Text" w:semiHidden="1" w:unhideWhenUsed="1"/>
-    <w:lsdException w:name="Hyperlink" w:semiHidden="1" w:unhideWhenUsed="1"/>
-    <w:lsdException w:name="FollowedHyperlink" w:semiHidden="1" w:unhideWhenUsed="1"/>
-    <w:lsdException w:name="Strong" w:uiPriority="22" w:qFormat="1"/>
-    <w:lsdException w:name="Emphasis" w:uiPriority="20" w:qFormat="1"/>
-    <w:lsdException w:name="Document Map" w:semiHidden="1" w:unhideWhenUsed="1"/>
-    <w:lsdException w:name="Plain Text" w:semiHidden="1" w:unhideWhenUsed="1"/>
-    <w:lsdException w:name="E-mail Signature" w:semiHidden="1" w:unhideWhenUsed="1"/>
-    <w:lsdException w:name="HTML Top of Form" w:semiHidden="1" w:unhideWhenUsed="1"/>
-    <w:lsdException w:name="HTML Bottom of Form" w:semiHidden="1" w:unhideWhenUsed="1"/>
-    <w:lsdException w:name="Normal (Web)" w:semiHidden="1" w:unhideWhenUsed="1"/>
-    <w:lsdException w:name="HTML Acronym" w:semiHidden="1" w:unhideWhenUsed="1"/>
-    <w:lsdException w:name="HTML Address" w:semiHidden="1" w:unhideWhenUsed="1"/>
-    <w:lsdException w:name="HTML Cite" w:semiHidden="1" w:unhideWhenUsed="1"/>
-    <w:lsdException w:name="HTML Code" w:semiHidden="1" w:unhideWhenUsed="1"/>
-    <w:lsdException w:name="HTML Definition" w:semiHidden="1" w:unhideWhenUsed="1"/>
-    <w:lsdException w:name="HTML Keyboard" w:semiHidden="1" w:unhideWhenUsed="1"/>
-    <w:lsdException w:name="HTML Preformatted" w:semiHidden="1" w:unhideWhenUsed="1"/>
-    <w:lsdException w:name="HTML Sample" w:semiHidden="1" w:unhideWhenUsed="1"/>
-    <w:lsdException w:name="HTML Typewriter" w:semiHidden="1" w:unhideWhenUsed="1"/>
-    <w:lsdException w:name="HTML Variable" w:semiHidden="1" w:unhideWhenUsed="1"/>
-    <w:lsdException w:name="Normal Table" w:semiHidden="1" w:unhideWhenUsed="1"/>
-    <w:lsdException w:name="annotation subject" w:semiHidden="1" w:unhideWhenUsed="1"/>
-    <w:lsdException w:name="No List" w:semiHidden="1" w:unhideWhenUsed="1"/>
-    <w:lsdException w:name="Outline List 1" w:semiHidden="1" w:unhideWhenUsed="1"/>
-    <w:lsdException w:name="Outline List 2" w:semiHidden="1" w:unhideWhenUsed="1"/>
-    <w:lsdException w:name="Outline List 3" w:semiHidden="1" w:unhideWhenUsed="1"/>
-    <w:lsdException w:name="Table Simple 1" w:semiHidden="1" w:unhideWhenUsed="1"/>
-    <w:lsdException w:name="Table Simple 2" w:semiHidden="1" w:unhideWhenUsed="1"/>
-    <w:lsdException w:name="Table Simple 3" w:semiHidden="1" w:unhideWhenUsed="1"/>
-    <w:lsdException w:name="Table Classic 1" w:semiHidden="1" w:unhideWhenUsed="1"/>
-    <w:lsdException w:name="Table Classic 2" w:semiHidden="1" w:unhideWhenUsed="1"/>
-    <w:lsdException w:name="Table Classic 3" w:semiHidden="1" w:unhideWhenUsed="1"/>
-    <w:lsdException w:name="Table Classic 4" w:semiHidden="1" w:unhideWhenUsed="1"/>
-    <w:lsdException w:name="Table Colorful 1" w:semiHidden="1" w:unhideWhenUsed="1"/>
-    <w:lsdException w:name="Table Colorful 2" w:semiHidden="1" w:unhideWhenUsed="1"/>
-    <w:lsdException w:name="Table Colorful 3" w:semiHidden="1" w:unhideWhenUsed="1"/>
-    <w:lsdException w:name="Table Columns 1" w:semiHidden="1" w:unhideWhenUsed="1"/>
-    <w:lsdException w:name="Table Columns 2" w:semiHidden="1" w:unhideWhenUsed="1"/>
-    <w:lsdException w:name="Table Columns 3" w:semiHidden="1" w:unhideWhenUsed="1"/>
-    <w:lsdException w:name="Table Columns 4" w:semiHidden="1" w:unhideWhenUsed="1"/>
-    <w:lsdException w:name="Table Columns 5" w:semiHidden="1" w:unhideWhenUsed="1"/>
-    <w:lsdException w:name="Table Grid 1" w:semiHidden="1" w:unhideWhenUsed="1"/>
-    <w:lsdException w:name="Table Grid 2" w:semiHidden="1" w:unhideWhenUsed="1"/>
-    <w:lsdException w:name="Table Grid 3" w:semiHidden="1" w:unhideWhenUsed="1"/>
-    <w:lsdException w:name="Table Grid 4" w:semiHidden="1" w:unhideWhenUsed="1"/>
-    <w:lsdException w:name="Table Grid 5" w:semiHidden="1" w:unhideWhenUsed="1"/>
-    <w:lsdException w:name="Table Grid 6" w:semiHidden="1" w:unhideWhenUsed="1"/>
-    <w:lsdException w:name="Table Grid 7" w:semiHidden="1" w:unhideWhenUsed="1"/>
-    <w:lsdException w:name="Table Grid 8" w:semiHidden="1" w:unhideWhenUsed="1"/>
-    <w:lsdException w:name="Table List 1" w:semiHidden="1" w:unhideWhenUsed="1"/>
-    <w:lsdException w:name="Table List 2" w:semiHidden="1" w:unhideWhenUsed="1"/>
-    <w:lsdException w:name="Table List 3" w:semiHidden="1" w:unhideWhenUsed="1"/>
-    <w:lsdException w:name="Table List 4" w:semiHidden="1" w:unhideWhenUsed="1"/>
-    <w:lsdException w:name="Table List 5" w:semiHidden="1" w:unhideWhenUsed="1"/>
-    <w:lsdException w:name="Table List 6" w:semiHidden="1" w:unhideWhenUsed="1"/>
-    <w:lsdException w:name="Table List 7" w:semiHidden="1" w:unhideWhenUsed="1"/>
-    <w:lsdException w:name="Table List 8" w:semiHidden="1" w:unhideWhenUsed="1"/>
-    <w:lsdException w:name="Table 3D effects 1" w:semiHidden="1" w:unhideWhenUsed="1"/>
-    <w:lsdException w:name="Table 3D effects 2" w:semiHidden="1" w:unhideWhenUsed="1"/>
-    <w:lsdException w:name="Table 3D effects 3" w:semiHidden="1" w:unhideWhenUsed="1"/>
-    <w:lsdException w:name="Table Contemporary" w:semiHidden="1" w:unhideWhenUsed="1"/>
-    <w:lsdException w:name="Table Elegant" w:semiHidden="1" w:unhideWhenUsed="1"/>
-    <w:lsdException w:name="Table Professional" w:semiHidden="1" w:unhideWhenUsed="1"/>
-    <w:lsdException w:name="Table Subtle 1" w:semiHidden="1" w:unhideWhenUsed="1"/>
-    <w:lsdException w:name="Table Subtle 2" w:semiHidden="1" w:unhideWhenUsed="1"/>
-    <w:lsdException w:name="Table Web 1" w:semiHidden="1" w:unhideWhenUsed="1"/>
-    <w:lsdException w:name="Table Web 2" w:semiHidden="1" w:unhideWhenUsed="1"/>
-    <w:lsdException w:name="Table Web 3" w:semiHidden="1" w:unhideWhenUsed="1"/>
-    <w:lsdException w:name="Balloon Text" w:semiHidden="1" w:unhideWhenUsed="1"/>
-    <w:lsdException w:name="Table Grid" w:uiPriority="39"/>
-    <w:lsdException w:name="Table Theme" w:semiHidden="1" w:unhideWhenUsed="1"/>
-    <w:lsdException w:name="Placeholder Text" w:semiHidden="1"/>
-    <w:lsdException w:name="No Spacing" w:uiPriority="1" w:qFormat="1"/>
-    <w:lsdException w:name="Light Shading" w:uiPriority="60"/>
-    <w:lsdException w:name="Light List" w:uiPriority="61"/>
-    <w:lsdException w:name="Light Grid" w:uiPriority="62"/>
-    <w:lsdException w:name="Medium Shading 1" w:uiPriority="63"/>
-    <w:lsdException w:name="Medium Shading 2" w:uiPriority="64"/>
-    <w:lsdException w:name="Medium List 1" w:uiPriority="65"/>
-    <w:lsdException w:name="Medium List 2" w:uiPriority="66"/>
-    <w:lsdException w:name="Medium Grid 1" w:uiPriority="67"/>
-    <w:lsdException w:name="Medium Grid 2" w:uiPriority="68"/>
-    <w:lsdException w:name="Medium Grid 3" w:uiPriority="69"/>
-    <w:lsdException w:name="Dark List" w:uiPriority="70"/>
-    <w:lsdException w:name="Colorful Shading" w:uiPriority="71"/>
-    <w:lsdException w:name="Colorful List" w:uiPriority="72"/>
-    <w:lsdException w:name="Colorful Grid" w:uiPriority="73"/>
-    <w:lsdException w:name="Light Shading Accent 1" w:uiPriority="60"/>
-    <w:lsdException w:name="Light List Accent 1" w:uiPriority="61"/>
-    <w:lsdException w:name="Light Grid Accent 1" w:uiPriority="62"/>
-    <w:lsdException w:name="Medium Shading 1 Accent 1" w:uiPriority="63"/>
-    <w:lsdException w:name="Medium Shading 2 Accent 1" w:uiPriority="64"/>
-    <w:lsdException w:name="Medium List 1 Accent 1" w:uiPriority="65"/>
-    <w:lsdException w:name="Revision" w:semiHidden="1"/>
-    <w:lsdException w:name="List Paragraph" w:uiPriority="34" w:qFormat="1"/>
-    <w:lsdException w:name="Quote" w:uiPriority="29" w:qFormat="1"/>
-    <w:lsdException w:name="Intense Quote" w:uiPriority="30" w:qFormat="1"/>
-    <w:lsdException w:name="Medium List 2 Accent 1" w:uiPriority="66"/>
-    <w:lsdException w:name="Medium Grid 1 Accent 1" w:uiPriority="67"/>
-    <w:lsdException w:name="Medium Grid 2 Accent 1" w:uiPriority="68"/>
-    <w:lsdException w:name="Medium Grid 3 Accent 1" w:uiPriority="69"/>
-    <w:lsdException w:name="Dark List Accent 1" w:uiPriority="70"/>
-    <w:lsdException w:name="Colorful Shading Accent 1" w:uiPriority="71"/>
-    <w:lsdException w:name="Colorful List Accent 1" w:uiPriority="72"/>
-    <w:lsdException w:name="Colorful Grid Accent 1" w:uiPriority="73"/>
-    <w:lsdException w:name="Light Shading Accent 2" w:uiPriority="60"/>
-    <w:lsdException w:name="Light List Accent 2" w:uiPriority="61"/>
-    <w:lsdException w:name="Light Grid Accent 2" w:uiPriority="62"/>
-    <w:lsdException w:name="Medium Shading 1 Accent 2" w:uiPriority="63"/>
-    <w:lsdException w:name="Medium Shading 2 Accent 2" w:uiPriority="64"/>
-    <w:lsdException w:name="Medium List 1 Accent 2" w:uiPriority="65"/>
-    <w:lsdException w:name="Medium List 2 Accent 2" w:uiPriority="66"/>
-    <w:lsdException w:name="Medium Grid 1 Accent 2" w:uiPriority="67"/>
-    <w:lsdException w:name="Medium Grid 2 Accent 2" w:uiPriority="68"/>
-    <w:lsdException w:name="Medium Grid 3 Accent 2" w:uiPriority="69"/>
-    <w:lsdException w:name="Dark List Accent 2" w:uiPriority="70"/>
-    <w:lsdException w:name="Colorful Shading Accent 2" w:uiPriority="71"/>
-    <w:lsdException w:name="Colorful List Accent 2" w:uiPriority="72"/>
-    <w:lsdException w:name="Colorful Grid Accent 2" w:uiPriority="73"/>
-    <w:lsdException w:name="Light Shading Accent 3" w:uiPriority="60"/>
-    <w:lsdException w:name="Light List Accent 3" w:uiPriority="61"/>
-    <w:lsdException w:name="Light Grid Accent 3" w:uiPriority="62"/>
-    <w:lsdException w:name="Medium Shading 1 Accent 3" w:uiPriority="63"/>
-    <w:lsdException w:name="Medium Shading 2 Accent 3" w:uiPriority="64"/>
-    <w:lsdException w:name="Medium List 1 Accent 3" w:uiPriority="65"/>
-    <w:lsdException w:name="Medium List 2 Accent 3" w:uiPriority="66"/>
-    <w:lsdException w:name="Medium Grid 1 Accent 3" w:uiPriority="67"/>
-    <w:lsdException w:name="Medium Grid 2 Accent 3" w:uiPriority="68"/>
-    <w:lsdException w:name="Medium Grid 3 Accent 3" w:uiPriority="69"/>
-    <w:lsdException w:name="Dark List Accent 3" w:uiPriority="70"/>
-    <w:lsdException w:name="Colorful Shading Accent 3" w:uiPriority="71"/>
-    <w:lsdException w:name="Colorful List Accent 3" w:uiPriority="72"/>
-    <w:lsdException w:name="Colorful Grid Accent 3" w:uiPriority="73"/>
-    <w:lsdException w:name="Light Shading Accent 4" w:uiPriority="60"/>
-    <w:lsdException w:name="Light List Accent 4" w:uiPriority="61"/>
-    <w:lsdException w:name="Light Grid Accent 4" w:uiPriority="62"/>
-    <w:lsdException w:name="Medium Shading 1 Accent 4" w:uiPriority="63"/>
-    <w:lsdException w:name="Medium Shading 2 Accent 4" w:uiPriority="64"/>
-    <w:lsdException w:name="Medium List 1 Accent 4" w:uiPriority="65"/>
-    <w:lsdException w:name="Medium List 2 Accent 4" w:uiPriority="66"/>
-    <w:lsdException w:name="Medium Grid 1 Accent 4" w:uiPriority="67"/>
-    <w:lsdException w:name="Medium Grid 2 Accent 4" w:uiPriority="68"/>
-    <w:lsdException w:name="Medium Grid 3 Accent 4" w:uiPriority="69"/>
-    <w:lsdException w:name="Dark List Accent 4" w:uiPriority="70"/>
-    <w:lsdException w:name="Colorful Shading Accent 4" w:uiPriority="71"/>
-    <w:lsdException w:name="Colorful List Accent 4" w:uiPriority="72"/>
-    <w:lsdException w:name="Colorful Grid Accent 4" w:uiPriority="73"/>
-    <w:lsdException w:name="Light Shading Accent 5" w:uiPriority="60"/>
-    <w:lsdException w:name="Light List Accent 5" w:uiPriority="61"/>
-    <w:lsdException w:name="Light Grid Accent 5" w:uiPriority="62"/>
-    <w:lsdException w:name="Medium Shading 1 Accent 5" w:uiPriority="63"/>
-    <w:lsdException w:name="Medium Shading 2 Accent 5" w:uiPriority="64"/>
-    <w:lsdException w:name="Medium List 1 Accent 5" w:uiPriority="65"/>
-    <w:lsdException w:name="Medium List 2 Accent 5" w:uiPriority="66"/>
-    <w:lsdException w:name="Medium Grid 1 Accent 5" w:uiPriority="67"/>
-    <w:lsdException w:name="Medium Grid 2 Accent 5" w:uiPriority="68"/>
-    <w:lsdException w:name="Medium Grid 3 Accent 5" w:uiPriority="69"/>
-    <w:lsdException w:name="Dark List Accent 5" w:uiPriority="70"/>
-    <w:lsdException w:name="Colorful Shading Accent 5" w:uiPriority="71"/>
-    <w:lsdException w:name="Colorful List Accent 5" w:uiPriority="72"/>
-    <w:lsdException w:name="Colorful Grid Accent 5" w:uiPriority="73"/>
-    <w:lsdException w:name="Light Shading Accent 6" w:uiPriority="60"/>
-    <w:lsdException w:name="Light List Accent 6" w:uiPriority="61"/>
-    <w:lsdException w:name="Light Grid Accent 6" w:uiPriority="62"/>
-    <w:lsdException w:name="Medium Shading 1 Accent 6" w:uiPriority="63"/>
-    <w:lsdException w:name="Medium Shading 2 Accent 6" w:uiPriority="64"/>
-    <w:lsdException w:name="Medium List 1 Accent 6" w:uiPriority="65"/>
-    <w:lsdException w:name="Medium List 2 Accent 6" w:uiPriority="66"/>
-    <w:lsdException w:name="Medium Grid 1 Accent 6" w:uiPriority="67"/>
-    <w:lsdException w:name="Medium Grid 2 Accent 6" w:uiPriority="68"/>
-    <w:lsdException w:name="Medium Grid 3 Accent 6" w:uiPriority="69"/>
-    <w:lsdException w:name="Dark List Accent 6" w:uiPriority="70"/>
-    <w:lsdException w:name="Colorful Shading Accent 6" w:uiPriority="71"/>
-    <w:lsdException w:name="Colorful List Accent 6" w:uiPriority="72"/>
-    <w:lsdException w:name="Colorful Grid Accent 6" w:uiPriority="73"/>
-    <w:lsdException w:name="Subtle Emphasis" w:uiPriority="19" w:qFormat="1"/>
-    <w:lsdException w:name="Intense Emphasis" w:uiPriority="21" w:qFormat="1"/>
-    <w:lsdException w:name="Subtle Reference" w:uiPriority="31" w:qFormat="1"/>
-    <w:lsdException w:name="Intense Reference" w:uiPriority="32" w:qFormat="1"/>
-    <w:lsdException w:name="Book Title" w:uiPriority="33" w:qFormat="1"/>
-    <w:lsdException w:name="Bibliography" w:semiHidden="1" w:uiPriority="37" w:unhideWhenUsed="1"/>
-    <w:lsdException w:name="TOC Heading" w:semiHidden="1" w:uiPriority="39" w:unhideWhenUsed="1" w:qFormat="1"/>
-    <w:lsdException w:name="Plain Table 1" w:uiPriority="41"/>
-    <w:lsdException w:name="Plain Table 2" w:uiPriority="42"/>
-    <w:lsdException w:name="Plain Table 3" w:uiPriority="43"/>
-    <w:lsdException w:name="Plain Table 4" w:uiPriority="44"/>
-    <w:lsdException w:name="Plain Table 5" w:uiPriority="45"/>
-    <w:lsdException w:name="Grid Table Light" w:uiPriority="40"/>
-    <w:lsdException w:name="Grid Table 1 Light" w:uiPriority="46"/>
-    <w:lsdException w:name="Grid Table 2" w:uiPriority="47"/>
-    <w:lsdException w:name="Grid Table 3" w:uiPriority="48"/>
-    <w:lsdException w:name="Grid Table 4" w:uiPriority="49"/>
-    <w:lsdException w:name="Grid Table 5 Dark" w:uiPriority="50"/>
-    <w:lsdException w:name="Grid Table 6 Colorful" w:uiPriority="51"/>
-    <w:lsdException w:name="Grid Table 7 Colorful" w:uiPriority="52"/>
-    <w:lsdException w:name="Grid Table 1 Light Accent 1" w:uiPriority="46"/>
-    <w:lsdException w:name="Grid Table 2 Accent 1" w:uiPriority="47"/>
-    <w:lsdException w:name="Grid Table 3 Accent 1" w:uiPriority="48"/>
-    <w:lsdException w:name="Grid Table 4 Accent 1" w:uiPriority="49"/>
-    <w:lsdException w:name="Grid Table 5 Dark Accent 1" w:uiPriority="50"/>
-    <w:lsdException w:name="Grid Table 6 Colorful Accent 1" w:uiPriority="51"/>
-    <w:lsdException w:name="Grid Table 7 Colorful Accent 1" w:uiPriority="52"/>
-    <w:lsdException w:name="Grid Table 1 Light Accent 2" w:uiPriority="46"/>
-    <w:lsdException w:name="Grid Table 2 Accent 2" w:uiPriority="47"/>
-    <w:lsdException w:name="Grid Table 3 Accent 2" w:uiPriority="48"/>
-    <w:lsdException w:name="Grid Table 4 Accent 2" w:uiPriority="49"/>
-    <w:lsdException w:name="Grid Table 5 Dark Accent 2" w:uiPriority="50"/>
-    <w:lsdException w:name="Grid Table 6 Colorful Accent 2" w:uiPriority="51"/>
-    <w:lsdException w:name="Grid Table 7 Colorful Accent 2" w:uiPriority="52"/>
-    <w:lsdException w:name="Grid Table 1 Light Accent 3" w:uiPriority="46"/>
-    <w:lsdException w:name="Grid Table 2 Accent 3" w:uiPriority="47"/>
-    <w:lsdException w:name="Grid Table 3 Accent 3" w:uiPriority="48"/>
-    <w:lsdException w:name="Grid Table 4 Accent 3" w:uiPriority="49"/>
-    <w:lsdException w:name="Grid Table 5 Dark Accent 3" w:uiPriority="50"/>
-    <w:lsdException w:name="Grid Table 6 Colorful Accent 3" w:uiPriority="51"/>
-    <w:lsdException w:name="Grid Table 7 Colorful Accent 3" w:uiPriority="52"/>
-    <w:lsdException w:name="Grid Table 1 Light Accent 4" w:uiPriority="46"/>
-    <w:lsdException w:name="Grid Table 2 Accent 4" w:uiPriority="47"/>
-    <w:lsdException w:name="Grid Table 3 Accent 4" w:uiPriority="48"/>
-    <w:lsdException w:name="Grid Table 4 Accent 4" w:uiPriority="49"/>
-    <w:lsdException w:name="Grid Table 5 Dark Accent 4" w:uiPriority="50"/>
-    <w:lsdException w:name="Grid Table 6 Colorful Accent 4" w:uiPriority="51"/>
-    <w:lsdException w:name="Grid Table 7 Colorful Accent 4" w:uiPriority="52"/>
-    <w:lsdException w:name="Grid Table 1 Light Accent 5" w:uiPriority="46"/>
-    <w:lsdException w:name="Grid Table 2 Accent 5" w:uiPriority="47"/>
-    <w:lsdException w:name="Grid Table 3 Accent 5" w:uiPriority="48"/>
-    <w:lsdException w:name="Grid Table 4 Accent 5" w:uiPriority="49"/>
-    <w:lsdException w:name="Grid Table 5 Dark Accent 5" w:uiPriority="50"/>
-    <w:lsdException w:name="Grid Table 6 Colorful Accent 5" w:uiPriority="51"/>
-    <w:lsdException w:name="Grid Table 7 Colorful Accent 5" w:uiPriority="52"/>
-    <w:lsdException w:name="Grid Table 1 Light Accent 6" w:uiPriority="46"/>
-    <w:lsdException w:name="Grid Table 2 Accent 6" w:uiPriority="47"/>
-    <w:lsdException w:name="Grid Table 3 Accent 6" w:uiPriority="48"/>
-    <w:lsdException w:name="Grid Table 4 Accent 6" w:uiPriority="49"/>
-    <w:lsdException w:name="Grid Table 5 Dark Accent 6" w:uiPriority="50"/>
-    <w:lsdException w:name="Grid Table 6 Colorful Accent 6" w:uiPriority="51"/>
-    <w:lsdException w:name="Grid Table 7 Colorful Accent 6" w:uiPriority="52"/>
-    <w:lsdException w:name="List Table 1 Light" w:uiPriority="46"/>
-    <w:lsdException w:name="List Table 2" w:uiPriority="47"/>
-    <w:lsdException w:name="List Table 3" w:uiPriority="48"/>
-    <w:lsdException w:name="List Table 4" w:uiPriority="49"/>
-    <w:lsdException w:name="List Table 5 Dark" w:uiPriority="50"/>
-    <w:lsdException w:name="List Table 6 Colorful" w:uiPriority="51"/>
-    <w:lsdException w:name="List Table 7 Colorful" w:uiPriority="52"/>
-    <w:lsdException w:name="List Table 1 Light Accent 1" w:uiPriority="46"/>
-    <w:lsdException w:name="List Table 2 Accent 1" w:uiPriority="47"/>
-    <w:lsdException w:name="List Table 3 Accent 1" w:uiPriority="48"/>
-    <w:lsdException w:name="List Table 4 Accent 1" w:uiPriority="49"/>
-    <w:lsdException w:name="List Table 5 Dark Accent 1" w:uiPriority="50"/>
-    <w:lsdException w:name="List Table 6 Colorful Accent 1" w:uiPriority="51"/>
-    <w:lsdException w:name="List Table 7 Colorful Accent 1" w:uiPriority="52"/>
-    <w:lsdException w:name="List Table 1 Light Accent 2" w:uiPriority="46"/>
-    <w:lsdException w:name="List Table 2 Accent 2" w:uiPriority="47"/>
-    <w:lsdException w:name="List Table 3 Accent 2" w:uiPriority="48"/>
-    <w:lsdException w:name="List Table 4 Accent 2" w:uiPriority="49"/>
-    <w:lsdException w:name="List Table 5 Dark Accent 2" w:uiPriority="50"/>
-    <w:lsdException w:name="List Table 6 Colorful Accent 2" w:uiPriority="51"/>
-    <w:lsdException w:name="List Table 7 Colorful Accent 2" w:uiPriority="52"/>
-    <w:lsdException w:name="List Table 1 Light Accent 3" w:uiPriority="46"/>
-    <w:lsdException w:name="List Table 2 Accent 3" w:uiPriority="47"/>
-    <w:lsdException w:name="List Table 3 Accent 3" w:uiPriority="48"/>
-    <w:lsdException w:name="List Table 4 Accent 3" w:uiPriority="49"/>
-    <w:lsdException w:name="List Table 5 Dark Accent 3" w:uiPriority="50"/>
-    <w:lsdException w:name="List Table 6 Colorful Accent 3" w:uiPriority="51"/>
-    <w:lsdException w:name="List Table 7 Colorful Accent 3" w:uiPriority="52"/>
-    <w:lsdException w:name="List Table 1 Light Accent 4" w:uiPriority="46"/>
-    <w:lsdException w:name="List Table 2 Accent 4" w:uiPriority="47"/>
-    <w:lsdException w:name="List Table 3 Accent 4" w:uiPriority="48"/>
-    <w:lsdException w:name="List Table 4 Accent 4" w:uiPriority="49"/>
-    <w:lsdException w:name="List Table 5 Dark Accent 4" w:uiPriority="50"/>
-    <w:lsdException w:name="List Table 6 Colorful Accent 4" w:uiPriority="51"/>
-    <w:lsdException w:name="List Table 7 Colorful Accent 4" w:uiPriority="52"/>
-    <w:lsdException w:name="List Table 1 Light Accent 5" w:uiPriority="46"/>
-    <w:lsdException w:name="List Table 2 Accent 5" w:uiPriority="47"/>
-    <w:lsdException w:name="List Table 3 Accent 5" w:uiPriority="48"/>
-    <w:lsdException w:name="List Table 4 Accent 5" w:uiPriority="49"/>
-    <w:lsdException w:name="List Table 5 Dark Accent 5" w:uiPriority="50"/>
-    <w:lsdException w:name="List Table 6 Colorful Accent 5" w:uiPriority="51"/>
-    <w:lsdException w:name="List Table 7 Colorful Accent 5" w:uiPriority="52"/>
-    <w:lsdException w:name="List Table 1 Light Accent 6" w:uiPriority="46"/>
-    <w:lsdException w:name="List Table 2 Accent 6" w:uiPriority="47"/>
-    <w:lsdException w:name="List Table 3 Accent 6" w:uiPriority="48"/>
-    <w:lsdException w:name="List Table 4 Accent 6" w:uiPriority="49"/>
-    <w:lsdException w:name="List Table 5 Dark Accent 6" w:uiPriority="50"/>
-    <w:lsdException w:name="List Table 6 Colorful Accent 6" w:uiPriority="51"/>
-    <w:lsdException w:name="List Table 7 Colorful Accent 6" w:uiPriority="52"/>
+  <w:latentStyles w:defLockedState="0" w:defUIPriority="99" w:defSemiHidden="1" w:defUnhideWhenUsed="1" w:defQFormat="0" w:count="267">
+    <w:lsdException w:name="Normal" w:semiHidden="0" w:uiPriority="0" w:unhideWhenUsed="0" w:qFormat="1"/>
+    <w:lsdException w:name="heading 1" w:semiHidden="0" w:uiPriority="9" w:unhideWhenUsed="0" w:qFormat="1"/>
+    <w:lsdException w:name="heading 2" w:uiPriority="9" w:qFormat="1"/>
+    <w:lsdException w:name="heading 3" w:uiPriority="9" w:qFormat="1"/>
+    <w:lsdException w:name="heading 4" w:uiPriority="9" w:qFormat="1"/>
+    <w:lsdException w:name="heading 5" w:uiPriority="9" w:qFormat="1"/>
+    <w:lsdException w:name="heading 6" w:uiPriority="9" w:qFormat="1"/>
+    <w:lsdException w:name="heading 7" w:uiPriority="9" w:qFormat="1"/>
+    <w:lsdException w:name="heading 8" w:uiPriority="9" w:qFormat="1"/>
+    <w:lsdException w:name="heading 9" w:uiPriority="9" w:qFormat="1"/>
+    <w:lsdException w:name="toc 1" w:uiPriority="39"/>
+    <w:lsdException w:name="toc 2" w:uiPriority="39"/>
+    <w:lsdException w:name="toc 3" w:uiPriority="39"/>
+    <w:lsdException w:name="toc 4" w:uiPriority="39"/>
+    <w:lsdException w:name="toc 5" w:uiPriority="39"/>
+    <w:lsdException w:name="toc 6" w:uiPriority="39"/>
+    <w:lsdException w:name="toc 7" w:uiPriority="39"/>
+    <w:lsdException w:name="toc 8" w:uiPriority="39"/>
+    <w:lsdException w:name="toc 9" w:uiPriority="39"/>
+    <w:lsdException w:name="caption" w:uiPriority="35" w:qFormat="1"/>
+    <w:lsdException w:name="Title" w:semiHidden="0" w:uiPriority="10" w:unhideWhenUsed="0" w:qFormat="1"/>
+    <w:lsdException w:name="Default Paragraph Font" w:uiPriority="1"/>
+    <w:lsdException w:name="Subtitle" w:semiHidden="0" w:uiPriority="11" w:unhideWhenUsed="0" w:qFormat="1"/>
+    <w:lsdException w:name="Strong" w:semiHidden="0" w:uiPriority="22" w:unhideWhenUsed="0" w:qFormat="1"/>
+    <w:lsdException w:name="Emphasis" w:semiHidden="0" w:uiPriority="20" w:unhideWhenUsed="0" w:qFormat="1"/>
+    <w:lsdException w:name="Table Grid" w:semiHidden="0" w:uiPriority="39" w:unhideWhenUsed="0"/>
+    <w:lsdException w:name="Placeholder Text" w:unhideWhenUsed="0"/>
+    <w:lsdException w:name="No Spacing" w:semiHidden="0" w:uiPriority="1" w:unhideWhenUsed="0" w:qFormat="1"/>
+    <w:lsdException w:name="Light Shading" w:semiHidden="0" w:uiPriority="60" w:unhideWhenUsed="0"/>
+    <w:lsdException w:name="Light List" w:semiHidden="0" w:uiPriority="61" w:unhideWhenUsed="0"/>
+    <w:lsdException w:name="Light Grid" w:semiHidden="0" w:uiPriority="62" w:unhideWhenUsed="0"/>
+    <w:lsdException w:name="Medium Shading 1" w:semiHidden="0" w:uiPriority="63" w:unhideWhenUsed="0"/>
+    <w:lsdException w:name="Medium Shading 2" w:semiHidden="0" w:uiPriority="64" w:unhideWhenUsed="0"/>
+    <w:lsdException w:name="Medium List 1" w:semiHidden="0" w:uiPriority="65" w:unhideWhenUsed="0"/>
+    <w:lsdException w:name="Medium List 2" w:semiHidden="0" w:uiPriority="66" w:unhideWhenUsed="0"/>
+    <w:lsdException w:name="Medium Grid 1" w:semiHidden="0" w:uiPriority="67" w:unhideWhenUsed="0"/>
+    <w:lsdException w:name="Medium Grid 2" w:semiHidden="0" w:uiPriority="68" w:unhideWhenUsed="0"/>
+    <w:lsdException w:name="Medium Grid 3" w:semiHidden="0" w:uiPriority="69" w:unhideWhenUsed="0"/>
+    <w:lsdException w:name="Dark List" w:semiHidden="0" w:uiPriority="70" w:unhideWhenUsed="0"/>
+    <w:lsdException w:name="Colorful Shading" w:semiHidden="0" w:uiPriority="71" w:unhideWhenUsed="0"/>
+    <w:lsdException w:name="Colorful List" w:semiHidden="0" w:uiPriority="72" w:unhideWhenUsed="0"/>
+    <w:lsdException w:name="Colorful Grid" w:semiHidden="0" w:uiPriority="73" w:unhideWhenUsed="0"/>
+    <w:lsdException w:name="Light Shading Accent 1" w:semiHidden="0" w:uiPriority="60" w:unhideWhenUsed="0"/>
+    <w:lsdException w:name="Light List Accent 1" w:semiHidden="0" w:uiPriority="61" w:unhideWhenUsed="0"/>
+    <w:lsdException w:name="Light Grid Accent 1" w:semiHidden="0" w:uiPriority="62" w:unhideWhenUsed="0"/>
+    <w:lsdException w:name="Medium Shading 1 Accent 1" w:semiHidden="0" w:uiPriority="63" w:unhideWhenUsed="0"/>
+    <w:lsdException w:name="Medium Shading 2 Accent 1" w:semiHidden="0" w:uiPriority="64" w:unhideWhenUsed="0"/>
+    <w:lsdException w:name="Medium List 1 Accent 1" w:semiHidden="0" w:uiPriority="65" w:unhideWhenUsed="0"/>
+    <w:lsdException w:name="Revision" w:unhideWhenUsed="0"/>
+    <w:lsdException w:name="List Paragraph" w:semiHidden="0" w:uiPriority="34" w:unhideWhenUsed="0" w:qFormat="1"/>
+    <w:lsdException w:name="Quote" w:semiHidden="0" w:uiPriority="29" w:unhideWhenUsed="0" w:qFormat="1"/>
+    <w:lsdException w:name="Intense Quote" w:semiHidden="0" w:uiPriority="30" w:unhideWhenUsed="0" w:qFormat="1"/>
+    <w:lsdException w:name="Medium List 2 Accent 1" w:semiHidden="0" w:uiPriority="66" w:unhideWhenUsed="0"/>
+    <w:lsdException w:name="Medium Grid 1 Accent 1" w:semiHidden="0" w:uiPriority="67" w:unhideWhenUsed="0"/>
+    <w:lsdException w:name="Medium Grid 2 Accent 1" w:semiHidden="0" w:uiPriority="68" w:unhideWhenUsed="0"/>
+    <w:lsdException w:name="Medium Grid 3 Accent 1" w:semiHidden="0" w:uiPriority="69" w:unhideWhenUsed="0"/>
+    <w:lsdException w:name="Dark List Accent 1" w:semiHidden="0" w:uiPriority="70" w:unhideWhenUsed="0"/>
+    <w:lsdException w:name="Colorful Shading Accent 1" w:semiHidden="0" w:uiPriority="71" w:unhideWhenUsed="0"/>
+    <w:lsdException w:name="Colorful List Accent 1" w:semiHidden="0" w:uiPriority="72" w:unhideWhenUsed="0"/>
+    <w:lsdException w:name="Colorful Grid Accent 1" w:semiHidden="0" w:uiPriority="73" w:unhideWhenUsed="0"/>
+    <w:lsdException w:name="Light Shading Accent 2" w:semiHidden="0" w:uiPriority="60" w:unhideWhenUsed="0"/>
+    <w:lsdException w:name="Light List Accent 2" w:semiHidden="0" w:uiPriority="61" w:unhideWhenUsed="0"/>
+    <w:lsdException w:name="Light Grid Accent 2" w:semiHidden="0" w:uiPriority="62" w:unhideWhenUsed="0"/>
+    <w:lsdException w:name="Medium Shading 1 Accent 2" w:semiHidden="0" w:uiPriority="63" w:unhideWhenUsed="0"/>
+    <w:lsdException w:name="Medium Shading 2 Accent 2" w:semiHidden="0" w:uiPriority="64" w:unhideWhenUsed="0"/>
+    <w:lsdException w:name="Medium List 1 Accent 2" w:semiHidden="0" w:uiPriority="65" w:unhideWhenUsed="0"/>
+    <w:lsdException w:name="Medium List 2 Accent 2" w:semiHidden="0" w:uiPriority="66" w:unhideWhenUsed="0"/>
+    <w:lsdException w:name="Medium Grid 1 Accent 2" w:semiHidden="0" w:uiPriority="67" w:unhideWhenUsed="0"/>
+    <w:lsdException w:name="Medium Grid 2 Accent 2" w:semiHidden="0" w:uiPriority="68" w:unhideWhenUsed="0"/>
+    <w:lsdException w:name="Medium Grid 3 Accent 2" w:semiHidden="0" w:uiPriority="69" w:unhideWhenUsed="0"/>
+    <w:lsdException w:name="Dark List Accent 2" w:semiHidden="0" w:uiPriority="70" w:unhideWhenUsed="0"/>
+    <w:lsdException w:name="Colorful Shading Accent 2" w:semiHidden="0" w:uiPriority="71" w:unhideWhenUsed="0"/>
+    <w:lsdException w:name="Colorful List Accent 2" w:semiHidden="0" w:uiPriority="72" w:unhideWhenUsed="0"/>
+    <w:lsdException w:name="Colorful Grid Accent 2" w:semiHidden="0" w:uiPriority="73" w:unhideWhenUsed="0"/>
+    <w:lsdException w:name="Light Shading Accent 3" w:semiHidden="0" w:uiPriority="60" w:unhideWhenUsed="0"/>
+    <w:lsdException w:name="Light List Accent 3" w:semiHidden="0" w:uiPriority="61" w:unhideWhenUsed="0"/>
+    <w:lsdException w:name="Light Grid Accent 3" w:semiHidden="0" w:uiPriority="62" w:unhideWhenUsed="0"/>
+    <w:lsdException w:name="Medium Shading 1 Accent 3" w:semiHidden="0" w:uiPriority="63" w:unhideWhenUsed="0"/>
+    <w:lsdException w:name="Medium Shading 2 Accent 3" w:semiHidden="0" w:uiPriority="64" w:unhideWhenUsed="0"/>
+    <w:lsdException w:name="Medium List 1 Accent 3" w:semiHidden="0" w:uiPriority="65" w:unhideWhenUsed="0"/>
+    <w:lsdException w:name="Medium List 2 Accent 3" w:semiHidden="0" w:uiPriority="66" w:unhideWhenUsed="0"/>
+    <w:lsdException w:name="Medium Grid 1 Accent 3" w:semiHidden="0" w:uiPriority="67" w:unhideWhenUsed="0"/>
+    <w:lsdException w:name="Medium Grid 2 Accent 3" w:semiHidden="0" w:uiPriority="68" w:unhideWhenUsed="0"/>
+    <w:lsdException w:name="Medium Grid 3 Accent 3" w:semiHidden="0" w:uiPriority="69" w:unhideWhenUsed="0"/>
+    <w:lsdException w:name="Dark List Accent 3" w:semiHidden="0" w:uiPriority="70" w:unhideWhenUsed="0"/>
+    <w:lsdException w:name="Colorful Shading Accent 3" w:semiHidden="0" w:uiPriority="71" w:unhideWhenUsed="0"/>
+    <w:lsdException w:name="Colorful List Accent 3" w:semiHidden="0" w:uiPriority="72" w:unhideWhenUsed="0"/>
+    <w:lsdException w:name="Colorful Grid Accent 3" w:semiHidden="0" w:uiPriority="73" w:unhideWhenUsed="0"/>
+    <w:lsdException w:name="Light Shading Accent 4" w:semiHidden="0" w:uiPriority="60" w:unhideWhenUsed="0"/>
+    <w:lsdException w:name="Light List Accent 4" w:semiHidden="0" w:uiPriority="61" w:unhideWhenUsed="0"/>
+    <w:lsdException w:name="Light Grid Accent 4" w:semiHidden="0" w:uiPriority="62" w:unhideWhenUsed="0"/>
+    <w:lsdException w:name="Medium Shading 1 Accent 4" w:semiHidden="0" w:uiPriority="63" w:unhideWhenUsed="0"/>
+    <w:lsdException w:name="Medium Shading 2 Accent 4" w:semiHidden="0" w:uiPriority="64" w:unhideWhenUsed="0"/>
+    <w:lsdException w:name="Medium List 1 Accent 4" w:semiHidden="0" w:uiPriority="65" w:unhideWhenUsed="0"/>
+    <w:lsdException w:name="Medium List 2 Accent 4" w:semiHidden="0" w:uiPriority="66" w:unhideWhenUsed="0"/>
+    <w:lsdException w:name="Medium Grid 1 Accent 4" w:semiHidden="0" w:uiPriority="67" w:unhideWhenUsed="0"/>
+    <w:lsdException w:name="Medium Grid 2 Accent 4" w:semiHidden="0" w:uiPriority="68" w:unhideWhenUsed="0"/>
+    <w:lsdException w:name="Medium Grid 3 Accent 4" w:semiHidden="0" w:uiPriority="69" w:unhideWhenUsed="0"/>
+    <w:lsdException w:name="Dark List Accent 4" w:semiHidden="0" w:uiPriority="70" w:unhideWhenUsed="0"/>
+    <w:lsdException w:name="Colorful Shading Accent 4" w:semiHidden="0" w:uiPriority="71" w:unhideWhenUsed="0"/>
+    <w:lsdException w:name="Colorful List Accent 4" w:semiHidden="0" w:uiPriority="72" w:unhideWhenUsed="0"/>
+    <w:lsdException w:name="Colorful Grid Accent 4" w:semiHidden="0" w:uiPriority="73" w:unhideWhenUsed="0"/>
+    <w:lsdException w:name="Light Shading Accent 5" w:semiHidden="0" w:uiPriority="60" w:unhideWhenUsed="0"/>
+    <w:lsdException w:name="Light List Accent 5" w:semiHidden="0" w:uiPriority="61" w:unhideWhenUsed="0"/>
+    <w:lsdException w:name="Light Grid Accent 5" w:semiHidden="0" w:uiPriority="62" w:unhideWhenUsed="0"/>
+    <w:lsdException w:name="Medium Shading 1 Accent 5" w:semiHidden="0" w:uiPriority="63" w:unhideWhenUsed="0"/>
+    <w:lsdException w:name="Medium Shading 2 Accent 5" w:semiHidden="0" w:uiPriority="64" w:unhideWhenUsed="0"/>
+    <w:lsdException w:name="Medium List 1 Accent 5" w:semiHidden="0" w:uiPriority="65" w:unhideWhenUsed="0"/>
+    <w:lsdException w:name="Medium List 2 Accent 5" w:semiHidden="0" w:uiPriority="66" w:unhideWhenUsed="0"/>
+    <w:lsdException w:name="Medium Grid 1 Accent 5" w:semiHidden="0" w:uiPriority="67" w:unhideWhenUsed="0"/>
+    <w:lsdException w:name="Medium Grid 2 Accent 5" w:semiHidden="0" w:uiPriority="68" w:unhideWhenUsed="0"/>
+    <w:lsdException w:name="Medium Grid 3 Accent 5" w:semiHidden="0" w:uiPriority="69" w:unhideWhenUsed="0"/>
+    <w:lsdException w:name="Dark List Accent 5" w:semiHidden="0" w:uiPriority="70" w:unhideWhenUsed="0"/>
+    <w:lsdException w:name="Colorful Shading Accent 5" w:semiHidden="0" w:uiPriority="71" w:unhideWhenUsed="0"/>
+    <w:lsdException w:name="Colorful List Accent 5" w:semiHidden="0" w:uiPriority="72" w:unhideWhenUsed="0"/>
+    <w:lsdException w:name="Colorful Grid Accent 5" w:semiHidden="0" w:uiPriority="73" w:unhideWhenUsed="0"/>
+    <w:lsdException w:name="Light Shading Accent 6" w:semiHidden="0" w:uiPriority="60" w:unhideWhenUsed="0"/>
+    <w:lsdException w:name="Light List Accent 6" w:semiHidden="0" w:uiPriority="61" w:unhideWhenUsed="0"/>
+    <w:lsdException w:name="Light Grid Accent 6" w:semiHidden="0" w:uiPriority="62" w:unhideWhenUsed="0"/>
+    <w:lsdException w:name="Medium Shading 1 Accent 6" w:semiHidden="0" w:uiPriority="63" w:unhideWhenUsed="0"/>
+    <w:lsdException w:name="Medium Shading 2 Accent 6" w:semiHidden="0" w:uiPriority="64" w:unhideWhenUsed="0"/>
+    <w:lsdException w:name="Medium List 1 Accent 6" w:semiHidden="0" w:uiPriority="65" w:unhideWhenUsed="0"/>
+    <w:lsdException w:name="Medium List 2 Accent 6" w:semiHidden="0" w:uiPriority="66" w:unhideWhenUsed="0"/>
+    <w:lsdException w:name="Medium Grid 1 Accent 6" w:semiHidden="0" w:uiPriority="67" w:unhideWhenUsed="0"/>
+    <w:lsdException w:name="Medium Grid 2 Accent 6" w:semiHidden="0" w:uiPriority="68" w:unhideWhenUsed="0"/>
+    <w:lsdException w:name="Medium Grid 3 Accent 6" w:semiHidden="0" w:uiPriority="69" w:unhideWhenUsed="0"/>
+    <w:lsdException w:name="Dark List Accent 6" w:semiHidden="0" w:uiPriority="70" w:unhideWhenUsed="0"/>
+    <w:lsdException w:name="Colorful Shading Accent 6" w:semiHidden="0" w:uiPriority="71" w:unhideWhenUsed="0"/>
+    <w:lsdException w:name="Colorful List Accent 6" w:semiHidden="0" w:uiPriority="72" w:unhideWhenUsed="0"/>
+    <w:lsdException w:name="Colorful Grid Accent 6" w:semiHidden="0" w:uiPriority="73" w:unhideWhenUsed="0"/>
+    <w:lsdException w:name="Subtle Emphasis" w:semiHidden="0" w:uiPriority="19" w:unhideWhenUsed="0" w:qFormat="1"/>
+    <w:lsdException w:name="Intense Emphasis" w:semiHidden="0" w:uiPriority="21" w:unhideWhenUsed="0" w:qFormat="1"/>
+    <w:lsdException w:name="Subtle Reference" w:semiHidden="0" w:uiPriority="31" w:unhideWhenUsed="0" w:qFormat="1"/>
+    <w:lsdException w:name="Intense Reference" w:semiHidden="0" w:uiPriority="32" w:unhideWhenUsed="0" w:qFormat="1"/>
+    <w:lsdException w:name="Book Title" w:semiHidden="0" w:uiPriority="33" w:unhideWhenUsed="0" w:qFormat="1"/>
+    <w:lsdException w:name="Bibliography" w:uiPriority="37"/>
+    <w:lsdException w:name="TOC Heading" w:uiPriority="39" w:qFormat="1"/>
   </w:latentStyles>
   <w:style w:type="paragraph" w:default="1" w:styleId="Normal">
     <w:name w:val="Normal"/>
     <w:qFormat/>
+    <w:rsid w:val="00B53760"/>
   </w:style>
   <w:style w:type="paragraph" w:styleId="Heading1">
     <w:name w:val="heading 1"/>
@@ -977,6 +826,7 @@
     <w:uiPriority w:val="99"/>
     <w:semiHidden/>
     <w:unhideWhenUsed/>
+    <w:qFormat/>
     <w:tblPr>
       <w:tblInd w:w="0" w:type="dxa"/>
       <w:tblCellMar>
@@ -1051,6 +901,36 @@
     <w:rPr>
       <w:color w:val="954F72" w:themeColor="followedHyperlink"/>
       <w:u w:val="single"/>
+    </w:rPr>
+  </w:style>
+  <w:style w:type="paragraph" w:styleId="BalloonText">
+    <w:name w:val="Balloon Text"/>
+    <w:basedOn w:val="Normal"/>
+    <w:link w:val="BalloonTextChar"/>
+    <w:uiPriority w:val="99"/>
+    <w:semiHidden/>
+    <w:unhideWhenUsed/>
+    <w:rsid w:val="00B17121"/>
+    <w:pPr>
+      <w:spacing w:after="0" w:line="240" w:lineRule="auto"/>
+    </w:pPr>
+    <w:rPr>
+      <w:rFonts w:ascii="Tahoma" w:hAnsi="Tahoma" w:cs="Tahoma"/>
+      <w:sz w:val="16"/>
+      <w:szCs w:val="16"/>
+    </w:rPr>
+  </w:style>
+  <w:style w:type="character" w:customStyle="1" w:styleId="BalloonTextChar">
+    <w:name w:val="Balloon Text Char"/>
+    <w:basedOn w:val="DefaultParagraphFont"/>
+    <w:link w:val="BalloonText"/>
+    <w:uiPriority w:val="99"/>
+    <w:semiHidden/>
+    <w:rsid w:val="00B17121"/>
+    <w:rPr>
+      <w:rFonts w:ascii="Tahoma" w:hAnsi="Tahoma" w:cs="Tahoma"/>
+      <w:sz w:val="16"/>
+      <w:szCs w:val="16"/>
     </w:rPr>
   </w:style>
 </w:styles>
@@ -1099,7 +979,7 @@
     </a:clrScheme>
     <a:fontScheme name="Office">
       <a:majorFont>
-        <a:latin typeface="Calibri Light" panose="020F0302020204030204"/>
+        <a:latin typeface="Calibri Light"/>
         <a:ea typeface=""/>
         <a:cs typeface=""/>
         <a:font script="Jpan" typeface="ＭＳ ゴシック"/>
@@ -1134,7 +1014,7 @@
         <a:font script="Geor" typeface="Sylfaen"/>
       </a:majorFont>
       <a:minorFont>
-        <a:latin typeface="Calibri" panose="020F0502020204030204"/>
+        <a:latin typeface="Calibri"/>
         <a:ea typeface=""/>
         <a:cs typeface=""/>
         <a:font script="Jpan" typeface="ＭＳ 明朝"/>
@@ -1311,7 +1191,7 @@
   <a:extraClrSchemeLst/>
   <a:extLst>
     <a:ext uri="{05A4C25C-085E-4340-85A3-A5531E510DB2}">
-      <thm15:themeFamily xmlns:thm15="http://schemas.microsoft.com/office/thememl/2012/main" name="Office Theme" id="{62F939B6-93AF-4DB8-9C6B-D6C7DFDC589F}" vid="{4A3C46E8-61CC-4603-A589-7422A47A8E4A}"/>
+      <thm15:themeFamily xmlns:thm15="http://schemas.microsoft.com/office/thememl/2012/main" xmlns="" name="Office Theme" id="{62F939B6-93AF-4DB8-9C6B-D6C7DFDC589F}" vid="{4A3C46E8-61CC-4603-A589-7422A47A8E4A}"/>
     </a:ext>
   </a:extLst>
 </a:theme>

</xml_diff>

<commit_message>
Add hotkey assignment fail info to installation guide
</commit_message>
<xml_diff>
--- a/Documentation/Installation/VirtualDesktopGridSwitcher_Installation.docx
+++ b/Documentation/Installation/VirtualDesktopGridSwitcher_Installation.docx
@@ -16,7 +16,13 @@
     </w:p>
     <w:p>
       <w:r>
-        <w:t>I hate installers that do god knows what to your computer so you won’t find one here but you will need to do a few things manually.</w:t>
+        <w:t>I hate installers that do god knows w</w:t>
+      </w:r>
+      <w:r>
+        <w:t>hat to your computer so you will no</w:t>
+      </w:r>
+      <w:r>
+        <w:t>t find one here but you will need to do a few things manually.</w:t>
       </w:r>
     </w:p>
     <w:p>
@@ -26,6 +32,7 @@
           <w:ilvl w:val="0"/>
           <w:numId w:val="1"/>
         </w:numPr>
+        <w:ind w:left="360"/>
       </w:pPr>
       <w:r>
         <w:t xml:space="preserve">Decide where you want to put the </w:t>
@@ -42,11 +49,13 @@
     <w:p>
       <w:pPr>
         <w:pStyle w:val="ListParagraph"/>
-      </w:pPr>
-    </w:p>
-    <w:p>
-      <w:pPr>
-        <w:pStyle w:val="ListParagraph"/>
+        <w:ind w:left="360"/>
+      </w:pPr>
+    </w:p>
+    <w:p>
+      <w:pPr>
+        <w:pStyle w:val="ListParagraph"/>
+        <w:ind w:left="360"/>
       </w:pPr>
       <w:r>
         <w:t xml:space="preserve">Personally I like to create a folder called Programs alongside the Documents, Pictures, Videos folders </w:t>
@@ -84,6 +93,7 @@
     <w:p>
       <w:pPr>
         <w:pStyle w:val="ListParagraph"/>
+        <w:ind w:left="360"/>
       </w:pPr>
     </w:p>
     <w:p>
@@ -93,6 +103,7 @@
           <w:ilvl w:val="0"/>
           <w:numId w:val="1"/>
         </w:numPr>
+        <w:ind w:left="360"/>
         <w:rPr>
           <w:rStyle w:val="Hyperlink"/>
           <w:color w:val="auto"/>
@@ -120,6 +131,7 @@
     <w:p>
       <w:pPr>
         <w:pStyle w:val="ListParagraph"/>
+        <w:ind w:left="360"/>
         <w:rPr>
           <w:rStyle w:val="Hyperlink"/>
           <w:color w:val="auto"/>
@@ -134,6 +146,7 @@
           <w:ilvl w:val="0"/>
           <w:numId w:val="1"/>
         </w:numPr>
+        <w:ind w:left="360"/>
       </w:pPr>
       <w:r>
         <w:rPr>
@@ -148,11 +161,13 @@
     <w:p>
       <w:pPr>
         <w:pStyle w:val="ListParagraph"/>
-      </w:pPr>
-    </w:p>
-    <w:p>
-      <w:pPr>
-        <w:pStyle w:val="ListParagraph"/>
+        <w:ind w:left="360"/>
+      </w:pPr>
+    </w:p>
+    <w:p>
+      <w:pPr>
+        <w:pStyle w:val="ListParagraph"/>
+        <w:ind w:left="360"/>
       </w:pPr>
       <w:r>
         <w:pict>
@@ -184,6 +199,7 @@
     <w:p>
       <w:pPr>
         <w:pStyle w:val="ListParagraph"/>
+        <w:ind w:left="360"/>
       </w:pPr>
     </w:p>
     <w:p>
@@ -193,6 +209,7 @@
           <w:ilvl w:val="0"/>
           <w:numId w:val="1"/>
         </w:numPr>
+        <w:ind w:left="360"/>
       </w:pPr>
       <w:bookmarkStart w:id="0" w:name="_GoBack"/>
       <w:bookmarkEnd w:id="0"/>
@@ -221,11 +238,13 @@
     <w:p>
       <w:pPr>
         <w:pStyle w:val="ListParagraph"/>
-      </w:pPr>
-    </w:p>
-    <w:p>
-      <w:pPr>
-        <w:pStyle w:val="ListParagraph"/>
+        <w:ind w:left="360"/>
+      </w:pPr>
+    </w:p>
+    <w:p>
+      <w:pPr>
+        <w:pStyle w:val="ListParagraph"/>
+        <w:ind w:left="360"/>
       </w:pPr>
       <w:proofErr w:type="gramStart"/>
       <w:r>
@@ -253,6 +272,7 @@
     <w:p>
       <w:pPr>
         <w:pStyle w:val="ListParagraph"/>
+        <w:ind w:left="360"/>
       </w:pPr>
     </w:p>
     <w:p>
@@ -262,9 +282,9 @@
           <w:ilvl w:val="0"/>
           <w:numId w:val="1"/>
         </w:numPr>
-      </w:pPr>
-      <w:r>
-        <w:lastRenderedPageBreak/>
+        <w:ind w:left="360"/>
+      </w:pPr>
+      <w:r>
         <w:t>Double-</w:t>
       </w:r>
       <w:r>
@@ -280,6 +300,7 @@
     <w:p>
       <w:pPr>
         <w:pStyle w:val="ListParagraph"/>
+        <w:ind w:left="360"/>
       </w:pPr>
     </w:p>
     <w:p>
@@ -289,6 +310,71 @@
           <w:ilvl w:val="0"/>
           <w:numId w:val="1"/>
         </w:numPr>
+        <w:ind w:left="360"/>
+      </w:pPr>
+      <w:r>
+        <w:t>I</w:t>
+      </w:r>
+      <w:r>
+        <w:t xml:space="preserve">f another program is already using a </w:t>
+      </w:r>
+      <w:r>
+        <w:t>“hot</w:t>
+      </w:r>
+      <w:r>
+        <w:t>key</w:t>
+      </w:r>
+      <w:r>
+        <w:t>” key</w:t>
+      </w:r>
+      <w:r>
+        <w:t xml:space="preserve"> combination </w:t>
+      </w:r>
+      <w:r>
+        <w:t xml:space="preserve">used to switch desktops </w:t>
+      </w:r>
+      <w:r>
+        <w:t xml:space="preserve">you will be warned that it could not be assigned. </w:t>
+      </w:r>
+    </w:p>
+    <w:p>
+      <w:pPr>
+        <w:pStyle w:val="ListParagraph"/>
+        <w:ind w:left="360"/>
+      </w:pPr>
+    </w:p>
+    <w:p>
+      <w:pPr>
+        <w:pStyle w:val="ListParagraph"/>
+        <w:ind w:left="360"/>
+      </w:pPr>
+      <w:r>
+        <w:t xml:space="preserve">You will either need to change the key combinations </w:t>
+      </w:r>
+      <w:r>
+        <w:t xml:space="preserve">in settings (see User Guide) </w:t>
+      </w:r>
+      <w:r>
+        <w:t>or find out what is using it already and stop it from doing so. Often your graphics software has some of these keys assigned</w:t>
+      </w:r>
+      <w:r>
+        <w:t xml:space="preserve"> – try right clicking on the desktop and look for Graphics Options -&gt; Hot Keys or Graphics Properties -&gt; Options.</w:t>
+      </w:r>
+    </w:p>
+    <w:p>
+      <w:pPr>
+        <w:pStyle w:val="ListParagraph"/>
+        <w:ind w:left="360"/>
+      </w:pPr>
+    </w:p>
+    <w:p>
+      <w:pPr>
+        <w:pStyle w:val="ListParagraph"/>
+        <w:numPr>
+          <w:ilvl w:val="0"/>
+          <w:numId w:val="1"/>
+        </w:numPr>
+        <w:ind w:left="360"/>
       </w:pPr>
       <w:r>
         <w:t>To keep the System Tray Icon always</w:t>
@@ -315,6 +401,13 @@
     <w:p>
       <w:pPr>
         <w:pStyle w:val="ListParagraph"/>
+        <w:ind w:left="360"/>
+      </w:pPr>
+    </w:p>
+    <w:p>
+      <w:pPr>
+        <w:pStyle w:val="ListParagraph"/>
+        <w:ind w:left="360"/>
       </w:pPr>
       <w:r>
         <w:rPr>
@@ -323,9 +416,9 @@
         </w:rPr>
         <w:drawing>
           <wp:inline distT="0" distB="0" distL="0" distR="0">
-            <wp:extent cx="6192520" cy="4764071"/>
+            <wp:extent cx="5600700" cy="3187065"/>
             <wp:effectExtent l="19050" t="0" r="0" b="0"/>
-            <wp:docPr id="11" name="Picture 11"/>
+            <wp:docPr id="3" name="Picture 3"/>
             <wp:cNvGraphicFramePr>
               <a:graphicFrameLocks xmlns:a="http://schemas.openxmlformats.org/drawingml/2006/main" noChangeAspect="1"/>
             </wp:cNvGraphicFramePr>
@@ -333,7 +426,7 @@
               <a:graphicData uri="http://schemas.openxmlformats.org/drawingml/2006/picture">
                 <pic:pic xmlns:pic="http://schemas.openxmlformats.org/drawingml/2006/picture">
                   <pic:nvPicPr>
-                    <pic:cNvPr id="0" name="Picture 11"/>
+                    <pic:cNvPr id="0" name="Picture 3"/>
                     <pic:cNvPicPr>
                       <a:picLocks noChangeAspect="1" noChangeArrowheads="1"/>
                     </pic:cNvPicPr>
@@ -348,7 +441,7 @@
                   <pic:spPr bwMode="auto">
                     <a:xfrm>
                       <a:off x="0" y="0"/>
-                      <a:ext cx="6192520" cy="4764071"/>
+                      <a:ext cx="5600700" cy="3187065"/>
                     </a:xfrm>
                     <a:prstGeom prst="rect">
                       <a:avLst/>
@@ -371,6 +464,7 @@
     <w:p>
       <w:pPr>
         <w:pStyle w:val="ListParagraph"/>
+        <w:ind w:left="360"/>
       </w:pPr>
     </w:p>
     <w:p>
@@ -380,6 +474,7 @@
           <w:ilvl w:val="0"/>
           <w:numId w:val="1"/>
         </w:numPr>
+        <w:ind w:left="360"/>
       </w:pPr>
       <w:r>
         <w:t xml:space="preserve">If you want </w:t>
@@ -435,11 +530,13 @@
     <w:p>
       <w:pPr>
         <w:pStyle w:val="ListParagraph"/>
-      </w:pPr>
-    </w:p>
-    <w:p>
-      <w:pPr>
-        <w:pStyle w:val="ListParagraph"/>
+        <w:ind w:left="360"/>
+      </w:pPr>
+    </w:p>
+    <w:p>
+      <w:pPr>
+        <w:pStyle w:val="ListParagraph"/>
+        <w:ind w:left="360"/>
       </w:pPr>
       <w:r>
         <w:rPr>
@@ -486,11 +583,13 @@
     <w:p>
       <w:pPr>
         <w:pStyle w:val="ListParagraph"/>
-      </w:pPr>
-    </w:p>
-    <w:p>
-      <w:pPr>
-        <w:pStyle w:val="ListParagraph"/>
+        <w:ind w:left="360"/>
+      </w:pPr>
+    </w:p>
+    <w:p>
+      <w:pPr>
+        <w:pStyle w:val="ListParagraph"/>
+        <w:ind w:left="360"/>
       </w:pPr>
       <w:r>
         <w:t xml:space="preserve">You can create a shortcut by opening another windows explorer window, finding VirtualDesktopGridSwitcher.exe, hold down the Alt key and drag it to your </w:t>
@@ -519,11 +618,11 @@
   <w:abstractNum w:abstractNumId="0">
     <w:nsid w:val="25E631DA"/>
     <w:multiLevelType w:val="hybridMultilevel"/>
-    <w:tmpl w:val="C34E1D6E"/>
-    <w:lvl w:ilvl="0" w:tplc="0C09000F">
+    <w:tmpl w:val="51D26634"/>
+    <w:lvl w:ilvl="0" w:tplc="04090011">
       <w:start w:val="1"/>
       <w:numFmt w:val="decimal"/>
-      <w:lvlText w:val="%1."/>
+      <w:lvlText w:val="%1)"/>
       <w:lvlJc w:val="left"/>
       <w:pPr>
         <w:ind w:left="720" w:hanging="360"/>

</xml_diff>